<commit_message>
completed skills section and tweaked styling in about and contact
</commit_message>
<xml_diff>
--- a/assets/McCurdy Developer Resume_2019.docx
+++ b/assets/McCurdy Developer Resume_2019.docx
@@ -114,42 +114,6 @@
         </w:rPr>
         <w:t>Problem Solver</w:t>
       </w:r>
-    </w:p>
-    <w:p>
-      <w:pPr>
-        <w:pStyle w:val="Description"/>
-        <w:jc w:val="center"/>
-        <w:rPr>
-          <w:rFonts w:ascii="Segoe UI" w:hAnsi="Segoe UI" w:cs="Segoe UI"/>
-          <w:b/>
-          <w:bCs/>
-          <w:iCs/>
-          <w:smallCaps/>
-          <w:sz w:val="20"/>
-        </w:rPr>
-      </w:pPr>
-      <w:r>
-        <w:rPr>
-          <w:rFonts w:ascii="Segoe UI" w:hAnsi="Segoe UI" w:cs="Segoe UI"/>
-          <w:b/>
-          <w:bCs/>
-          <w:iCs/>
-          <w:smallCaps/>
-          <w:sz w:val="20"/>
-        </w:rPr>
-        <w:t>Driving strategic HR initiatives to realize bottom line results and enhance employee engagement in the pursuit of organizational objectives.</w:t>
-      </w:r>
-    </w:p>
-    <w:p>
-      <w:pPr>
-        <w:pStyle w:val="Description"/>
-        <w:rPr>
-          <w:rStyle w:val="DescriptionBoldChar"/>
-          <w:rFonts w:ascii="Segoe UI" w:hAnsi="Segoe UI" w:cs="Segoe UI"/>
-          <w:sz w:val="22"/>
-          <w:szCs w:val="22"/>
-        </w:rPr>
-      </w:pPr>
     </w:p>
     <w:p>
       <w:pPr>
@@ -275,25 +239,7 @@
                 <w:sz w:val="20"/>
                 <w:szCs w:val="20"/>
               </w:rPr>
-              <w:t xml:space="preserve"> (MVC </w:t>
-            </w:r>
-            <w:proofErr w:type="gramStart"/>
-            <w:r>
-              <w:rPr>
-                <w:rFonts w:ascii="Segoe UI" w:eastAsia="MS Mincho" w:hAnsi="Segoe UI" w:cs="Segoe UI"/>
-                <w:sz w:val="20"/>
-                <w:szCs w:val="20"/>
-              </w:rPr>
-              <w:t>and .CORE</w:t>
-            </w:r>
-            <w:proofErr w:type="gramEnd"/>
-            <w:r>
-              <w:rPr>
-                <w:rFonts w:ascii="Segoe UI" w:eastAsia="MS Mincho" w:hAnsi="Segoe UI" w:cs="Segoe UI"/>
-                <w:sz w:val="20"/>
-                <w:szCs w:val="20"/>
-              </w:rPr>
-              <w:t>)</w:t>
+              <w:t xml:space="preserve"> (MVC and CORE)</w:t>
             </w:r>
           </w:p>
           <w:p>
@@ -516,16 +462,24 @@
           <w:bCs/>
         </w:rPr>
       </w:pPr>
-      <w:proofErr w:type="spellStart"/>
       <w:r>
         <w:rPr>
           <w:rFonts w:ascii="Segoe UI" w:hAnsi="Segoe UI" w:cs="Segoe UI"/>
           <w:b/>
           <w:bCs/>
         </w:rPr>
-        <w:t>Que’d</w:t>
-      </w:r>
-      <w:proofErr w:type="spellEnd"/>
+        <w:t>Q</w:t>
+      </w:r>
+      <w:bookmarkStart w:id="0" w:name="_GoBack"/>
+      <w:bookmarkEnd w:id="0"/>
+      <w:r>
+        <w:rPr>
+          <w:rFonts w:ascii="Segoe UI" w:hAnsi="Segoe UI" w:cs="Segoe UI"/>
+          <w:b/>
+          <w:bCs/>
+        </w:rPr>
+        <w:t>ue’d</w:t>
+      </w:r>
       <w:r>
         <w:rPr>
           <w:rFonts w:ascii="Segoe UI" w:hAnsi="Segoe UI" w:cs="Segoe UI"/>
@@ -641,7 +595,6 @@
           <w:bCs/>
         </w:rPr>
       </w:pPr>
-      <w:proofErr w:type="spellStart"/>
       <w:r>
         <w:rPr>
           <w:rFonts w:ascii="Segoe UI" w:hAnsi="Segoe UI" w:cs="Segoe UI"/>
@@ -650,7 +603,6 @@
         </w:rPr>
         <w:t>SkillsMatrix</w:t>
       </w:r>
-      <w:proofErr w:type="spellEnd"/>
       <w:r>
         <w:rPr>
           <w:rFonts w:ascii="Segoe UI" w:hAnsi="Segoe UI" w:cs="Segoe UI"/>
@@ -709,8 +661,6 @@
         </w:rPr>
         <w:t>Bootstrap</w:t>
       </w:r>
-      <w:bookmarkStart w:id="0" w:name="_GoBack"/>
-      <w:bookmarkEnd w:id="0"/>
       <w:r>
         <w:rPr>
           <w:rFonts w:ascii="Segoe UI" w:hAnsi="Segoe UI" w:cs="Segoe UI"/>
@@ -756,14 +706,35 @@
           <w:b/>
           <w:bCs/>
         </w:rPr>
-        <w:t>Database Builder</w:t>
+        <w:t>Salon Storefront</w:t>
       </w:r>
       <w:r>
         <w:rPr>
           <w:rFonts w:ascii="Segoe UI" w:hAnsi="Segoe UI" w:cs="Segoe UI"/>
           <w:bCs/>
         </w:rPr>
-        <w:t xml:space="preserve"> – C# | .NET MVC</w:t>
+        <w:t xml:space="preserve"> – </w:t>
+      </w:r>
+      <w:r>
+        <w:rPr>
+          <w:rFonts w:ascii="Segoe UI" w:hAnsi="Segoe UI" w:cs="Segoe UI"/>
+          <w:bCs/>
+        </w:rPr>
+        <w:t>HTML</w:t>
+      </w:r>
+      <w:r>
+        <w:rPr>
+          <w:rFonts w:ascii="Segoe UI" w:hAnsi="Segoe UI" w:cs="Segoe UI"/>
+          <w:bCs/>
+        </w:rPr>
+        <w:t xml:space="preserve"> | </w:t>
+      </w:r>
+      <w:r>
+        <w:rPr>
+          <w:rFonts w:ascii="Segoe UI" w:hAnsi="Segoe UI" w:cs="Segoe UI"/>
+          <w:bCs/>
+        </w:rPr>
+        <w:t>CSS</w:t>
       </w:r>
     </w:p>
     <w:p>
@@ -786,74 +757,137 @@
           <w:rFonts w:ascii="Segoe UI" w:hAnsi="Segoe UI" w:cs="Segoe UI"/>
           <w:bCs/>
         </w:rPr>
-        <w:t>Built an n-tier data application.</w:t>
+        <w:t>Static Website</w:t>
       </w:r>
     </w:p>
     <w:p>
       <w:pPr>
         <w:pStyle w:val="Employer"/>
-        <w:numPr>
-          <w:ilvl w:val="0"/>
-          <w:numId w:val="23"/>
-        </w:numPr>
-        <w:spacing w:before="0" w:after="120" w:line="276" w:lineRule="auto"/>
-        <w:ind w:left="778"/>
+        <w:spacing w:before="0" w:after="200" w:line="276" w:lineRule="auto"/>
         <w:jc w:val="left"/>
         <w:rPr>
           <w:rFonts w:ascii="Segoe UI" w:hAnsi="Segoe UI" w:cs="Segoe UI"/>
           <w:bCs/>
         </w:rPr>
       </w:pPr>
-      <w:r>
-        <w:rPr>
-          <w:rFonts w:ascii="Segoe UI" w:hAnsi="Segoe UI" w:cs="Segoe UI"/>
-          <w:bCs/>
-        </w:rPr>
-        <w:t>Created multiple layers to separate each assembly to hide complexity.</w:t>
-      </w:r>
+      <w:hyperlink r:id="rId10" w:history="1">
+        <w:r>
+          <w:rPr>
+            <w:rStyle w:val="Hyperlink"/>
+            <w:rFonts w:ascii="Segoe UI" w:hAnsi="Segoe UI" w:cs="Segoe UI"/>
+            <w:bCs/>
+          </w:rPr>
+          <w:t>https://github.com/kellyjmccurdy/Hair_-Design_StoreFront</w:t>
+        </w:r>
+      </w:hyperlink>
     </w:p>
     <w:p>
       <w:pPr>
-        <w:pStyle w:val="Employer"/>
-        <w:spacing w:before="0" w:after="120" w:line="276" w:lineRule="auto"/>
-        <w:jc w:val="left"/>
-        <w:rPr>
-          <w:rFonts w:ascii="Segoe UI" w:hAnsi="Segoe UI" w:cs="Segoe UI"/>
-          <w:bCs/>
-        </w:rPr>
-      </w:pPr>
-      <w:r>
-        <w:rPr>
-          <w:rFonts w:ascii="Segoe UI" w:hAnsi="Segoe UI" w:cs="Segoe UI"/>
-          <w:bCs/>
-        </w:rPr>
-        <w:t>https://github.com/</w:t>
+        <w:pStyle w:val="Sectionheaderswithhorizontallines"/>
+        <w:rPr>
+          <w:rFonts w:ascii="Segoe UI" w:hAnsi="Segoe UI" w:cs="Segoe UI"/>
+          <w:sz w:val="22"/>
+          <w:szCs w:val="22"/>
+        </w:rPr>
+      </w:pPr>
+      <w:r>
+        <w:rPr>
+          <w:rFonts w:ascii="Segoe UI" w:hAnsi="Segoe UI" w:cs="Segoe UI"/>
+          <w:sz w:val="22"/>
+          <w:szCs w:val="22"/>
+        </w:rPr>
+        <w:t>Education</w:t>
+      </w:r>
+      <w:r>
+        <w:rPr>
+          <w:rFonts w:ascii="Segoe UI" w:hAnsi="Segoe UI" w:cs="Segoe UI"/>
+          <w:sz w:val="22"/>
+          <w:szCs w:val="22"/>
+        </w:rPr>
+        <w:t xml:space="preserve"> and Licenses</w:t>
       </w:r>
     </w:p>
     <w:p>
       <w:pPr>
-        <w:pStyle w:val="Sectionheaderswithhorizontallines"/>
-        <w:rPr>
-          <w:rFonts w:ascii="Segoe UI" w:hAnsi="Segoe UI" w:cs="Segoe UI"/>
-          <w:sz w:val="22"/>
-          <w:szCs w:val="22"/>
-        </w:rPr>
-      </w:pPr>
-      <w:r>
-        <w:rPr>
-          <w:rFonts w:ascii="Segoe UI" w:hAnsi="Segoe UI" w:cs="Segoe UI"/>
-          <w:sz w:val="22"/>
-          <w:szCs w:val="22"/>
-        </w:rPr>
-        <w:t>Education</w:t>
-      </w:r>
-      <w:r>
-        <w:rPr>
-          <w:rFonts w:ascii="Segoe UI" w:hAnsi="Segoe UI" w:cs="Segoe UI"/>
-          <w:sz w:val="22"/>
-          <w:szCs w:val="22"/>
-        </w:rPr>
-        <w:t xml:space="preserve"> and Licenses</w:t>
+        <w:pStyle w:val="Location"/>
+        <w:spacing w:before="0" w:line="276" w:lineRule="auto"/>
+        <w:rPr>
+          <w:rStyle w:val="DegreeChar"/>
+          <w:rFonts w:ascii="Segoe UI" w:hAnsi="Segoe UI" w:cs="Segoe UI"/>
+          <w:b w:val="0"/>
+          <w:sz w:val="20"/>
+          <w:szCs w:val="20"/>
+        </w:rPr>
+      </w:pPr>
+      <w:r>
+        <w:rPr>
+          <w:rStyle w:val="DegreeChar"/>
+          <w:rFonts w:ascii="Segoe UI" w:hAnsi="Segoe UI" w:cs="Segoe UI"/>
+          <w:b w:val="0"/>
+          <w:sz w:val="20"/>
+          <w:szCs w:val="20"/>
+        </w:rPr>
+        <w:t>Eleven Fifty Academy</w:t>
+      </w:r>
+      <w:r>
+        <w:rPr>
+          <w:rStyle w:val="DegreeChar"/>
+          <w:rFonts w:ascii="Segoe UI" w:hAnsi="Segoe UI" w:cs="Segoe UI"/>
+          <w:b w:val="0"/>
+          <w:sz w:val="20"/>
+          <w:szCs w:val="20"/>
+        </w:rPr>
+        <w:t xml:space="preserve"> </w:t>
+      </w:r>
+      <w:r>
+        <w:rPr>
+          <w:rStyle w:val="DegreeChar"/>
+          <w:rFonts w:ascii="Segoe UI" w:hAnsi="Segoe UI" w:cs="Segoe UI"/>
+          <w:b w:val="0"/>
+          <w:sz w:val="20"/>
+          <w:szCs w:val="20"/>
+        </w:rPr>
+        <w:t>–</w:t>
+      </w:r>
+      <w:r>
+        <w:rPr>
+          <w:rStyle w:val="DegreeChar"/>
+          <w:rFonts w:ascii="Segoe UI" w:hAnsi="Segoe UI" w:cs="Segoe UI"/>
+          <w:b w:val="0"/>
+          <w:sz w:val="20"/>
+          <w:szCs w:val="20"/>
+        </w:rPr>
+        <w:t xml:space="preserve"> </w:t>
+      </w:r>
+      <w:r>
+        <w:rPr>
+          <w:rStyle w:val="DegreeChar"/>
+          <w:rFonts w:ascii="Segoe UI" w:hAnsi="Segoe UI" w:cs="Segoe UI"/>
+          <w:b w:val="0"/>
+          <w:sz w:val="20"/>
+          <w:szCs w:val="20"/>
+        </w:rPr>
+        <w:t xml:space="preserve">Fishers, IN, </w:t>
+      </w:r>
+      <w:r>
+        <w:rPr>
+          <w:rStyle w:val="DegreeChar"/>
+          <w:rFonts w:ascii="Segoe UI" w:hAnsi="Segoe UI" w:cs="Segoe UI"/>
+          <w:b w:val="0"/>
+          <w:sz w:val="20"/>
+          <w:szCs w:val="20"/>
+        </w:rPr>
+        <w:t>.NET Bootcamp Certificate</w:t>
+      </w:r>
+      <w:r>
+        <w:rPr>
+          <w:rStyle w:val="DegreeChar"/>
+          <w:rFonts w:ascii="Segoe UI" w:hAnsi="Segoe UI" w:cs="Segoe UI"/>
+          <w:b w:val="0"/>
+          <w:sz w:val="20"/>
+          <w:szCs w:val="20"/>
+        </w:rPr>
+        <w:t xml:space="preserve"> – January 2019</w:t>
       </w:r>
     </w:p>
     <w:p>
@@ -865,9 +899,33 @@
           <w:rFonts w:ascii="Segoe UI" w:hAnsi="Segoe UI" w:cs="Segoe UI"/>
           <w:b w:val="0"/>
           <w:sz w:val="20"/>
-          <w:szCs w:val="20"/>
-        </w:rPr>
-      </w:pPr>
+        </w:rPr>
+      </w:pPr>
+      <w:r>
+        <w:rPr>
+          <w:rStyle w:val="EmployernameChar"/>
+          <w:rFonts w:ascii="Segoe UI" w:hAnsi="Segoe UI" w:cs="Segoe UI"/>
+          <w:sz w:val="20"/>
+          <w:szCs w:val="20"/>
+        </w:rPr>
+        <w:t>Indiana Business College</w:t>
+      </w:r>
+      <w:r>
+        <w:rPr>
+          <w:rFonts w:ascii="Segoe UI" w:hAnsi="Segoe UI" w:cs="Segoe UI"/>
+          <w:sz w:val="20"/>
+          <w:szCs w:val="20"/>
+        </w:rPr>
+        <w:t xml:space="preserve"> – Indianapolis, IN</w:t>
+      </w:r>
+      <w:r>
+        <w:rPr>
+          <w:rFonts w:ascii="Segoe UI" w:hAnsi="Segoe UI" w:cs="Segoe UI"/>
+          <w:sz w:val="20"/>
+          <w:szCs w:val="20"/>
+        </w:rPr>
+        <w:t xml:space="preserve">, </w:t>
+      </w:r>
       <w:r>
         <w:rPr>
           <w:rStyle w:val="DegreeChar"/>
@@ -876,7 +934,7 @@
           <w:sz w:val="20"/>
           <w:szCs w:val="20"/>
         </w:rPr>
-        <w:t>Eleven Fifty Academy</w:t>
+        <w:t>Associate of Science in Accounting</w:t>
       </w:r>
       <w:r>
         <w:rPr>
@@ -884,123 +942,14 @@
           <w:rFonts w:ascii="Segoe UI" w:hAnsi="Segoe UI" w:cs="Segoe UI"/>
           <w:b w:val="0"/>
           <w:sz w:val="20"/>
-          <w:szCs w:val="20"/>
-        </w:rPr>
-        <w:t xml:space="preserve"> </w:t>
-      </w:r>
-      <w:r>
-        <w:rPr>
-          <w:rStyle w:val="DegreeChar"/>
-          <w:rFonts w:ascii="Segoe UI" w:hAnsi="Segoe UI" w:cs="Segoe UI"/>
-          <w:b w:val="0"/>
-          <w:sz w:val="20"/>
-          <w:szCs w:val="20"/>
-        </w:rPr>
-        <w:t>–</w:t>
-      </w:r>
-      <w:r>
-        <w:rPr>
-          <w:rStyle w:val="DegreeChar"/>
-          <w:rFonts w:ascii="Segoe UI" w:hAnsi="Segoe UI" w:cs="Segoe UI"/>
-          <w:b w:val="0"/>
-          <w:sz w:val="20"/>
-          <w:szCs w:val="20"/>
-        </w:rPr>
-        <w:t xml:space="preserve"> </w:t>
-      </w:r>
-      <w:r>
-        <w:rPr>
-          <w:rStyle w:val="DegreeChar"/>
-          <w:rFonts w:ascii="Segoe UI" w:hAnsi="Segoe UI" w:cs="Segoe UI"/>
-          <w:b w:val="0"/>
-          <w:sz w:val="20"/>
-          <w:szCs w:val="20"/>
-        </w:rPr>
-        <w:t xml:space="preserve">Fishers, IN, </w:t>
-      </w:r>
-      <w:r>
-        <w:rPr>
-          <w:rStyle w:val="DegreeChar"/>
-          <w:rFonts w:ascii="Segoe UI" w:hAnsi="Segoe UI" w:cs="Segoe UI"/>
-          <w:b w:val="0"/>
-          <w:sz w:val="20"/>
-          <w:szCs w:val="20"/>
-        </w:rPr>
-        <w:t>.NET Bootcamp Certificate</w:t>
-      </w:r>
-      <w:r>
-        <w:rPr>
-          <w:rStyle w:val="DegreeChar"/>
-          <w:rFonts w:ascii="Segoe UI" w:hAnsi="Segoe UI" w:cs="Segoe UI"/>
-          <w:b w:val="0"/>
-          <w:sz w:val="20"/>
-          <w:szCs w:val="20"/>
-        </w:rPr>
-        <w:t xml:space="preserve"> – January 2019</w:t>
+        </w:rPr>
+        <w:t xml:space="preserve"> – December 1992</w:t>
       </w:r>
     </w:p>
     <w:p>
       <w:pPr>
-        <w:pStyle w:val="Location"/>
-        <w:spacing w:before="0" w:line="276" w:lineRule="auto"/>
-        <w:rPr>
-          <w:rStyle w:val="DegreeChar"/>
-          <w:rFonts w:ascii="Segoe UI" w:hAnsi="Segoe UI" w:cs="Segoe UI"/>
-          <w:b w:val="0"/>
-          <w:sz w:val="20"/>
-        </w:rPr>
-      </w:pPr>
-      <w:r>
-        <w:rPr>
-          <w:rStyle w:val="EmployernameChar"/>
-          <w:rFonts w:ascii="Segoe UI" w:hAnsi="Segoe UI" w:cs="Segoe UI"/>
-          <w:sz w:val="20"/>
-          <w:szCs w:val="20"/>
-        </w:rPr>
-        <w:t>Indiana Business College</w:t>
-      </w:r>
-      <w:r>
-        <w:rPr>
-          <w:rFonts w:ascii="Segoe UI" w:hAnsi="Segoe UI" w:cs="Segoe UI"/>
-          <w:sz w:val="20"/>
-          <w:szCs w:val="20"/>
-        </w:rPr>
-        <w:t xml:space="preserve"> – Indianapolis, IN</w:t>
-      </w:r>
-      <w:r>
-        <w:rPr>
-          <w:rFonts w:ascii="Segoe UI" w:hAnsi="Segoe UI" w:cs="Segoe UI"/>
-          <w:sz w:val="20"/>
-          <w:szCs w:val="20"/>
-        </w:rPr>
-        <w:t xml:space="preserve">, </w:t>
-      </w:r>
-      <w:r>
-        <w:rPr>
-          <w:rStyle w:val="DegreeChar"/>
-          <w:rFonts w:ascii="Segoe UI" w:hAnsi="Segoe UI" w:cs="Segoe UI"/>
-          <w:b w:val="0"/>
-          <w:sz w:val="20"/>
-          <w:szCs w:val="20"/>
-        </w:rPr>
-        <w:t>Associate of Science in Accounting</w:t>
-      </w:r>
-      <w:r>
-        <w:rPr>
-          <w:rStyle w:val="DegreeChar"/>
-          <w:rFonts w:ascii="Segoe UI" w:hAnsi="Segoe UI" w:cs="Segoe UI"/>
-          <w:b w:val="0"/>
-          <w:sz w:val="20"/>
-        </w:rPr>
-        <w:t xml:space="preserve"> – December 1992</w:t>
-      </w:r>
-    </w:p>
-    <w:p>
-      <w:pPr>
-        <w:pStyle w:val="Location"/>
-        <w:spacing w:before="0" w:line="276" w:lineRule="auto"/>
-        <w:rPr>
-          <w:rFonts w:ascii="Segoe UI" w:hAnsi="Segoe UI" w:cs="Segoe UI"/>
+        <w:rPr>
+          <w:rFonts w:ascii="Segoe UI" w:eastAsia="MS Mincho" w:hAnsi="Segoe UI" w:cs="Segoe UI"/>
           <w:bCs/>
           <w:sz w:val="20"/>
           <w:szCs w:val="20"/>
@@ -1013,46 +962,8 @@
           <w:sz w:val="20"/>
           <w:szCs w:val="20"/>
         </w:rPr>
-        <w:t>Resident Producer Individual</w:t>
-      </w:r>
-      <w:r>
-        <w:rPr>
-          <w:rFonts w:ascii="Segoe UI" w:hAnsi="Segoe UI" w:cs="Segoe UI"/>
-          <w:bCs/>
-          <w:sz w:val="20"/>
-          <w:szCs w:val="20"/>
-        </w:rPr>
-        <w:t xml:space="preserve"> - </w:t>
-      </w:r>
-      <w:r>
-        <w:rPr>
-          <w:rFonts w:ascii="Segoe UI" w:hAnsi="Segoe UI" w:cs="Segoe UI"/>
-          <w:bCs/>
-          <w:sz w:val="20"/>
-          <w:szCs w:val="20"/>
-        </w:rPr>
-        <w:t>Life, Accident &amp; Health</w:t>
-      </w:r>
-      <w:r>
-        <w:rPr>
-          <w:rFonts w:ascii="Segoe UI" w:hAnsi="Segoe UI" w:cs="Segoe UI"/>
-          <w:bCs/>
-          <w:sz w:val="20"/>
-          <w:szCs w:val="20"/>
-        </w:rPr>
-        <w:t xml:space="preserve"> License</w:t>
-      </w:r>
-    </w:p>
-    <w:p>
-      <w:pPr>
-        <w:pStyle w:val="Employer"/>
-        <w:spacing w:before="0" w:after="120" w:line="276" w:lineRule="auto"/>
-        <w:jc w:val="left"/>
-        <w:rPr>
-          <w:rFonts w:ascii="Segoe UI" w:hAnsi="Segoe UI" w:cs="Segoe UI"/>
-          <w:bCs/>
-        </w:rPr>
-      </w:pPr>
+        <w:br w:type="page"/>
+      </w:r>
     </w:p>
     <w:p>
       <w:pPr>
@@ -1638,23 +1549,13 @@
           <w:szCs w:val="22"/>
         </w:rPr>
       </w:pPr>
-      <w:proofErr w:type="spellStart"/>
       <w:r>
         <w:rPr>
           <w:rFonts w:ascii="Segoe UI" w:eastAsia="MS Mincho" w:hAnsi="Segoe UI" w:cs="Segoe UI"/>
           <w:sz w:val="20"/>
           <w:szCs w:val="20"/>
         </w:rPr>
-        <w:t>Theoris</w:t>
-      </w:r>
-      <w:proofErr w:type="spellEnd"/>
-      <w:r>
-        <w:rPr>
-          <w:rFonts w:ascii="Segoe UI" w:eastAsia="MS Mincho" w:hAnsi="Segoe UI" w:cs="Segoe UI"/>
-          <w:sz w:val="20"/>
-          <w:szCs w:val="20"/>
-        </w:rPr>
-        <w:t xml:space="preserve">, Inc. </w:t>
+        <w:t xml:space="preserve">Theoris, Inc. </w:t>
       </w:r>
       <w:r>
         <w:rPr>
@@ -1919,8 +1820,8 @@
       </w:pPr>
     </w:p>
     <w:sectPr>
-      <w:headerReference w:type="default" r:id="rId10"/>
-      <w:headerReference w:type="first" r:id="rId11"/>
+      <w:headerReference w:type="default" r:id="rId11"/>
+      <w:headerReference w:type="first" r:id="rId12"/>
       <w:pgSz w:w="12240" w:h="15840" w:code="1"/>
       <w:pgMar w:top="915" w:right="1152" w:bottom="540" w:left="1152" w:header="360" w:footer="720" w:gutter="0"/>
       <w:pgNumType w:start="1"/>
@@ -2197,6 +2098,27 @@
       <w:t xml:space="preserve">www.linkedin.com/in/kellyjmccurdy  </w:t>
     </w:r>
     <w:bookmarkEnd w:id="1"/>
+    <w:r>
+      <w:rPr>
+        <w:rFonts w:ascii="Segoe UI" w:hAnsi="Segoe UI" w:cs="Segoe UI"/>
+        <w:sz w:val="20"/>
+      </w:rPr>
+      <w:sym w:font="Wingdings" w:char="F06C"/>
+    </w:r>
+    <w:r>
+      <w:rPr>
+        <w:rFonts w:ascii="Segoe UI" w:hAnsi="Segoe UI" w:cs="Segoe UI"/>
+        <w:sz w:val="20"/>
+      </w:rPr>
+      <w:t xml:space="preserve"> </w:t>
+    </w:r>
+    <w:r>
+      <w:rPr>
+        <w:rFonts w:ascii="Segoe UI" w:hAnsi="Segoe UI" w:cs="Segoe UI"/>
+        <w:sz w:val="20"/>
+      </w:rPr>
+      <w:t>https://kellyjmccurdy.github.io/</w:t>
+    </w:r>
     <w:r>
       <w:tab/>
     </w:r>

</xml_diff>